<commit_message>
completed database model for app
</commit_message>
<xml_diff>
--- a/docs/tesla-rental-company.docx
+++ b/docs/tesla-rental-company.docx
@@ -12,42 +12,14 @@
         <w:rPr>
           <w:lang w:val="en-GB"/>
         </w:rPr>
-        <w:t xml:space="preserve">Your client has asked you to create a web app for renting Tesla cars in Mallorca. They have a few locations (Palma Airport, Palma City </w:t>
-      </w:r>
-      <w:proofErr w:type="spellStart"/>
-      <w:r>
+        <w:t>Your client has asked you to create a web app for renting Tesla cars in Mallorca. They have a few locations (Palma Airport, Palma City Center, Alcudia and Manacor) and people can rent and return the cars at any one of them. They rent all available passenger Tesla models (so, except the Semi). They will give you exact pricing later, for now you should use amounts of your choosing. The website should allow you to create a reservation for a Tesla for a specified date range. It should also calculate the total cost of the reservation and store the reservation details in some database.</w:t>
+      </w:r>
+    </w:p>
+    <w:p>
+      <w:pPr>
         <w:rPr>
           <w:lang w:val="en-GB"/>
         </w:rPr>
-        <w:t>Center</w:t>
-      </w:r>
-      <w:proofErr w:type="spellEnd"/>
-      <w:r>
-        <w:rPr>
-          <w:lang w:val="en-GB"/>
-        </w:rPr>
-        <w:t xml:space="preserve">, </w:t>
-      </w:r>
-      <w:proofErr w:type="spellStart"/>
-      <w:r>
-        <w:rPr>
-          <w:lang w:val="en-GB"/>
-        </w:rPr>
-        <w:t>Alcudia</w:t>
-      </w:r>
-      <w:proofErr w:type="spellEnd"/>
-      <w:r>
-        <w:rPr>
-          <w:lang w:val="en-GB"/>
-        </w:rPr>
-        <w:t xml:space="preserve"> and Manacor) and people can rent and return the cars at any one of them. They rent all available passenger Tesla models (so, except the Semi). They will give you exact pricing later, for now you should use amounts of your choosing. The website should allow you to create a reservation for a Tesla for a specified date range. It should also calculate the total cost of the reservation and store the reservation details in some database.</w:t>
-      </w:r>
-    </w:p>
-    <w:p>
-      <w:pPr>
-        <w:rPr>
-          <w:lang w:val="en-GB"/>
-        </w:rPr>
       </w:pPr>
     </w:p>
     <w:p>
@@ -58,31 +30,7 @@
     <w:p/>
     <w:p>
       <w:r>
-        <w:t xml:space="preserve">Mają kilka lokalizacji (Palma </w:t>
-      </w:r>
-      <w:proofErr w:type="spellStart"/>
-      <w:r>
-        <w:t>Airport</w:t>
-      </w:r>
-      <w:proofErr w:type="spellEnd"/>
-      <w:r>
-        <w:t xml:space="preserve">, Palma City Center, </w:t>
-      </w:r>
-      <w:proofErr w:type="spellStart"/>
-      <w:r>
-        <w:t>Alcudia</w:t>
-      </w:r>
-      <w:proofErr w:type="spellEnd"/>
-      <w:r>
-        <w:t xml:space="preserve"> i </w:t>
-      </w:r>
-      <w:proofErr w:type="spellStart"/>
-      <w:r>
-        <w:t>Manacor</w:t>
-      </w:r>
-      <w:proofErr w:type="spellEnd"/>
-      <w:r>
-        <w:t>),</w:t>
+        <w:t>Mają kilka lokalizacji (Palma Airport, Palma City Center, Alcudia i Manacor),</w:t>
       </w:r>
     </w:p>
     <w:p/>
@@ -94,15 +42,7 @@
     <w:p/>
     <w:p>
       <w:r>
-        <w:t xml:space="preserve">Wynajmują wszystkie dostępne osobowe modele Tesli (więc z wyjątkiem </w:t>
-      </w:r>
-      <w:proofErr w:type="spellStart"/>
-      <w:r>
-        <w:t>Semi</w:t>
-      </w:r>
-      <w:proofErr w:type="spellEnd"/>
-      <w:r>
-        <w:t xml:space="preserve">). </w:t>
+        <w:t xml:space="preserve">Wynajmują wszystkie dostępne osobowe modele Tesli (więc z wyjątkiem Semi). </w:t>
       </w:r>
     </w:p>
     <w:p/>
@@ -168,7 +108,39 @@
           <w:b/>
           <w:bCs/>
         </w:rPr>
-        <w:t>IdSamochodu</w:t>
+        <w:t>Id</w:t>
+      </w:r>
+      <w:r>
+        <w:rPr>
+          <w:b/>
+          <w:bCs/>
+        </w:rPr>
+        <w:t xml:space="preserve"> </w:t>
+      </w:r>
+      <w:r>
+        <w:rPr>
+          <w:b/>
+          <w:bCs/>
+        </w:rPr>
+        <w:t>Samochodu</w:t>
+      </w:r>
+    </w:p>
+    <w:p>
+      <w:pPr>
+        <w:pStyle w:val="Akapitzlist"/>
+        <w:numPr>
+          <w:ilvl w:val="0"/>
+          <w:numId w:val="1"/>
+        </w:numPr>
+        <w:rPr>
+          <w:u w:val="single"/>
+        </w:rPr>
+      </w:pPr>
+      <w:r>
+        <w:rPr>
+          <w:u w:val="single"/>
+        </w:rPr>
+        <w:t>Salon</w:t>
       </w:r>
     </w:p>
     <w:p>
@@ -256,7 +228,7 @@
         </w:numPr>
       </w:pPr>
       <w:r>
-        <w:t>Lokalizacja</w:t>
+        <w:t>Adres</w:t>
       </w:r>
     </w:p>
     <w:p>
@@ -335,25 +307,49 @@
         <w:rPr>
           <w:u w:val="single"/>
         </w:rPr>
-        <w:t>SalonWypożyczenia</w:t>
-      </w:r>
-    </w:p>
-    <w:p>
-      <w:pPr>
-        <w:pStyle w:val="Akapitzlist"/>
-        <w:numPr>
-          <w:ilvl w:val="0"/>
-          <w:numId w:val="2"/>
-        </w:numPr>
+        <w:t>Salon</w:t>
+      </w:r>
+      <w:r>
         <w:rPr>
           <w:u w:val="single"/>
         </w:rPr>
-      </w:pPr>
+        <w:t xml:space="preserve"> </w:t>
+      </w:r>
       <w:r>
         <w:rPr>
           <w:u w:val="single"/>
         </w:rPr>
-        <w:t>SalonOddania</w:t>
+        <w:t>Wypożyczenia</w:t>
+      </w:r>
+    </w:p>
+    <w:p>
+      <w:pPr>
+        <w:pStyle w:val="Akapitzlist"/>
+        <w:numPr>
+          <w:ilvl w:val="0"/>
+          <w:numId w:val="2"/>
+        </w:numPr>
+        <w:rPr>
+          <w:u w:val="single"/>
+        </w:rPr>
+      </w:pPr>
+      <w:r>
+        <w:rPr>
+          <w:u w:val="single"/>
+        </w:rPr>
+        <w:t>Salon</w:t>
+      </w:r>
+      <w:r>
+        <w:rPr>
+          <w:u w:val="single"/>
+        </w:rPr>
+        <w:t xml:space="preserve"> </w:t>
+      </w:r>
+      <w:r>
+        <w:rPr>
+          <w:u w:val="single"/>
+        </w:rPr>
+        <w:t>Oddania</w:t>
       </w:r>
     </w:p>
     <w:p>
@@ -448,11 +444,15 @@
           <w:numId w:val="2"/>
         </w:numPr>
       </w:pPr>
-      <w:proofErr w:type="spellStart"/>
-      <w:r>
-        <w:t>CzyAnulowana</w:t>
-      </w:r>
-      <w:proofErr w:type="spellEnd"/>
+      <w:r>
+        <w:t>Czy</w:t>
+      </w:r>
+      <w:r>
+        <w:t xml:space="preserve"> </w:t>
+      </w:r>
+      <w:r>
+        <w:t>Anulowana</w:t>
+      </w:r>
     </w:p>
     <w:p>
       <w:r>
@@ -536,31 +536,19 @@
         </w:numPr>
       </w:pPr>
       <w:r>
-        <w:t>Rola</w:t>
-      </w:r>
-    </w:p>
-    <w:p>
-      <w:pPr>
-        <w:pStyle w:val="Akapitzlist"/>
-        <w:numPr>
-          <w:ilvl w:val="1"/>
+        <w:t>Czy Admin</w:t>
+      </w:r>
+    </w:p>
+    <w:p>
+      <w:pPr>
+        <w:pStyle w:val="Akapitzlist"/>
+        <w:numPr>
+          <w:ilvl w:val="0"/>
           <w:numId w:val="5"/>
         </w:numPr>
       </w:pPr>
       <w:r>
-        <w:t>1 = Administrator</w:t>
-      </w:r>
-    </w:p>
-    <w:p>
-      <w:pPr>
-        <w:pStyle w:val="Akapitzlist"/>
-        <w:numPr>
-          <w:ilvl w:val="1"/>
-          <w:numId w:val="5"/>
-        </w:numPr>
-      </w:pPr>
-      <w:r>
-        <w:t>2 = Użytkownik</w:t>
+        <w:t>Lista rezerwacji</w:t>
       </w:r>
       <w:r>
         <w:br w:type="page"/>
@@ -740,13 +728,8 @@
         </w:numPr>
       </w:pPr>
       <w:r>
-        <w:t xml:space="preserve">Podgląd historii </w:t>
-      </w:r>
-      <w:proofErr w:type="spellStart"/>
-      <w:r>
-        <w:t>wypożyczeń</w:t>
-      </w:r>
-      <w:proofErr w:type="spellEnd"/>
+        <w:t>Podgląd historii wypożyczeń</w:t>
+      </w:r>
     </w:p>
     <w:p>
       <w:pPr>
@@ -805,16 +788,8 @@
         </w:numPr>
       </w:pPr>
       <w:r>
-        <w:t xml:space="preserve">Lista </w:t>
-      </w:r>
-      <w:r>
-        <w:t xml:space="preserve">aktualnych </w:t>
-      </w:r>
-      <w:proofErr w:type="spellStart"/>
-      <w:r>
-        <w:t>wypożyczeń</w:t>
-      </w:r>
-      <w:proofErr w:type="spellEnd"/>
+        <w:t>Lista aktualnych wypożyczeń</w:t>
+      </w:r>
     </w:p>
     <w:p>
       <w:pPr>
@@ -825,22 +800,7 @@
         </w:numPr>
       </w:pPr>
       <w:r>
-        <w:t xml:space="preserve">Jeżeli ktoś </w:t>
-      </w:r>
-      <w:r>
-        <w:t>oddał samochód</w:t>
-      </w:r>
-      <w:r>
-        <w:t xml:space="preserve"> to </w:t>
-      </w:r>
-      <w:r>
-        <w:t>zgłoś</w:t>
-      </w:r>
-      <w:r>
-        <w:t xml:space="preserve"> </w:t>
-      </w:r>
-      <w:r>
-        <w:t>oddanie</w:t>
+        <w:t>Jeżeli ktoś oddał samochód to zgłoś oddanie</w:t>
       </w:r>
     </w:p>
     <w:p>
@@ -1018,13 +978,8 @@
         </w:numPr>
       </w:pPr>
       <w:r>
-        <w:t xml:space="preserve">Zwróć listę aktualnych </w:t>
-      </w:r>
-      <w:proofErr w:type="spellStart"/>
-      <w:r>
-        <w:t>rezwrwacji</w:t>
-      </w:r>
-      <w:proofErr w:type="spellEnd"/>
+        <w:t>Zwróć listę aktualnych rezwrwacji</w:t>
+      </w:r>
     </w:p>
     <w:p>
       <w:pPr>
@@ -1312,7 +1267,7 @@
   <w:abstractNum w:abstractNumId="2" w15:restartNumberingAfterBreak="0">
     <w:nsid w:val="158D6608"/>
     <w:multiLevelType w:val="hybridMultilevel"/>
-    <w:tmpl w:val="1FA2DAA8"/>
+    <w:tmpl w:val="D222F1C0"/>
     <w:lvl w:ilvl="0" w:tplc="04150001">
       <w:start w:val="1"/>
       <w:numFmt w:val="bullet"/>
@@ -3100,6 +3055,25 @@
       <w:color w:val="2F5496" w:themeColor="accent1" w:themeShade="BF"/>
     </w:rPr>
   </w:style>
+  <w:style w:type="character" w:customStyle="1" w:styleId="tcl-badgesecondary-copy">
+    <w:name w:val="tcl-badge__secondary-copy"/>
+    <w:basedOn w:val="Domylnaczcionkaakapitu"/>
+    <w:rsid w:val="0049407A"/>
+  </w:style>
+  <w:style w:type="paragraph" w:customStyle="1" w:styleId="tcl-badgetertiary-copy">
+    <w:name w:val="tcl-badge__tertiary-copy"/>
+    <w:basedOn w:val="Normalny"/>
+    <w:rsid w:val="0049407A"/>
+    <w:pPr>
+      <w:spacing w:before="100" w:beforeAutospacing="1" w:after="100" w:afterAutospacing="1" w:line="240" w:lineRule="auto"/>
+    </w:pPr>
+    <w:rPr>
+      <w:rFonts w:ascii="Times New Roman" w:eastAsia="Times New Roman" w:hAnsi="Times New Roman" w:cs="Times New Roman"/>
+      <w:sz w:val="24"/>
+      <w:szCs w:val="24"/>
+      <w:lang w:eastAsia="pl-PL"/>
+    </w:rPr>
+  </w:style>
 </w:styles>
 </file>
 

</xml_diff>

<commit_message>
user, car - crud complete
</commit_message>
<xml_diff>
--- a/docs/tesla-rental-company.docx
+++ b/docs/tesla-rental-company.docx
@@ -720,10 +720,7 @@
         <w:pStyle w:val="Nagwek2"/>
       </w:pPr>
       <w:r>
-        <w:t xml:space="preserve">CRUD </w:t>
-      </w:r>
-      <w:r>
-        <w:t>Samochody</w:t>
+        <w:t>CRUD Samochody</w:t>
       </w:r>
     </w:p>
     <w:p>
@@ -853,8 +850,14 @@
           <w:ilvl w:val="0"/>
           <w:numId w:val="17"/>
         </w:numPr>
-      </w:pPr>
-      <w:r>
+        <w:rPr>
+          <w:color w:val="70AD47" w:themeColor="accent6"/>
+        </w:rPr>
+      </w:pPr>
+      <w:r>
+        <w:rPr>
+          <w:color w:val="70AD47" w:themeColor="accent6"/>
+        </w:rPr>
         <w:t>Zaloguj</w:t>
       </w:r>
     </w:p>
@@ -881,8 +884,14 @@
           <w:ilvl w:val="0"/>
           <w:numId w:val="17"/>
         </w:numPr>
-      </w:pPr>
-      <w:r>
+        <w:rPr>
+          <w:color w:val="70AD47" w:themeColor="accent6"/>
+        </w:rPr>
+      </w:pPr>
+      <w:r>
+        <w:rPr>
+          <w:color w:val="70AD47" w:themeColor="accent6"/>
+        </w:rPr>
         <w:t>Utwórz użytkownika</w:t>
       </w:r>
     </w:p>
@@ -911,6 +920,9 @@
         </w:numPr>
       </w:pPr>
       <w:r>
+        <w:rPr>
+          <w:color w:val="70AD47" w:themeColor="accent6"/>
+        </w:rPr>
         <w:t>Lista samochodów</w:t>
       </w:r>
     </w:p>
@@ -965,8 +977,14 @@
           <w:ilvl w:val="0"/>
           <w:numId w:val="16"/>
         </w:numPr>
-      </w:pPr>
-      <w:r>
+        <w:rPr>
+          <w:color w:val="70AD47" w:themeColor="accent6"/>
+        </w:rPr>
+      </w:pPr>
+      <w:r>
+        <w:rPr>
+          <w:color w:val="70AD47" w:themeColor="accent6"/>
+        </w:rPr>
         <w:t>Utwórz rezerwację dla samochodu</w:t>
       </w:r>
     </w:p>
@@ -1013,8 +1031,14 @@
           <w:ilvl w:val="0"/>
           <w:numId w:val="16"/>
         </w:numPr>
-      </w:pPr>
-      <w:r>
+        <w:rPr>
+          <w:color w:val="70AD47" w:themeColor="accent6"/>
+        </w:rPr>
+      </w:pPr>
+      <w:r>
+        <w:rPr>
+          <w:color w:val="70AD47" w:themeColor="accent6"/>
+        </w:rPr>
         <w:t>CRUD Samochody</w:t>
       </w:r>
     </w:p>
@@ -1049,8 +1073,14 @@
           <w:ilvl w:val="0"/>
           <w:numId w:val="16"/>
         </w:numPr>
-      </w:pPr>
-      <w:r>
+        <w:rPr>
+          <w:color w:val="70AD47" w:themeColor="accent6"/>
+        </w:rPr>
+      </w:pPr>
+      <w:r>
+        <w:rPr>
+          <w:color w:val="70AD47" w:themeColor="accent6"/>
+        </w:rPr>
         <w:t>CRUD Użytkownicy</w:t>
       </w:r>
     </w:p>

</xml_diff>